<commit_message>
detalha o arquivo README
</commit_message>
<xml_diff>
--- a/Disciplina_Metodos_Potenciais.docx
+++ b/Disciplina_Metodos_Potenciais.docx
@@ -42,6 +42,8 @@
         </w:rPr>
         <w:t>Carga horária</w:t>
       </w:r>
+      <w:bookmarkStart w:id="0" w:name="_GoBack"/>
+      <w:bookmarkEnd w:id="0"/>
     </w:p>
     <w:p>
       <w:pPr>
@@ -154,21 +156,12 @@
                 </m:ctrlPr>
               </m:fPr>
               <m:num>
-                <w:proofErr w:type="gramStart"/>
                 <m:r>
                   <w:rPr>
                     <w:rFonts w:ascii="Cambria Math" w:hAnsi="Cambria Math"/>
                     <w:sz w:val="20"/>
                   </w:rPr>
-                  <m:t>(</m:t>
-                </m:r>
-                <w:proofErr w:type="gramEnd"/>
-                <m:r>
-                  <w:rPr>
-                    <w:rFonts w:ascii="Cambria Math" w:hAnsi="Cambria Math"/>
-                    <w:sz w:val="20"/>
-                  </w:rPr>
-                  <m:t>na × ha)</m:t>
+                  <m:t>(na × ha)</m:t>
                 </m:r>
               </m:num>
               <m:den>
@@ -186,14 +179,7 @@
                 <w:rFonts w:ascii="Cambria Math" w:eastAsiaTheme="minorEastAsia" w:hAnsi="Cambria Math"/>
                 <w:sz w:val="20"/>
               </w:rPr>
-              <m:t>=3</m:t>
-            </m:r>
-            <m:r>
-              <w:rPr>
-                <w:rFonts w:ascii="Cambria Math" w:eastAsiaTheme="minorEastAsia" w:hAnsi="Cambria Math"/>
-                <w:sz w:val="20"/>
-              </w:rPr>
-              <m:t>,2</m:t>
+              <m:t>=3,2</m:t>
             </m:r>
           </m:e>
         </m:d>
@@ -998,7 +984,28 @@
           <w:rFonts w:eastAsiaTheme="minorEastAsia"/>
           <w:sz w:val="20"/>
         </w:rPr>
-        <w:t xml:space="preserve"> Gravimétrica</w:t>
+        <w:t xml:space="preserve"> </w:t>
+      </w:r>
+      <w:r>
+        <w:rPr>
+          <w:rFonts w:eastAsiaTheme="minorEastAsia"/>
+          <w:sz w:val="20"/>
+        </w:rPr>
+        <w:t>da G</w:t>
+      </w:r>
+      <w:r>
+        <w:rPr>
+          <w:rFonts w:eastAsiaTheme="minorEastAsia"/>
+          <w:sz w:val="20"/>
+        </w:rPr>
+        <w:t>ra</w:t>
+      </w:r>
+      <w:r>
+        <w:rPr>
+          <w:rFonts w:eastAsiaTheme="minorEastAsia"/>
+          <w:sz w:val="20"/>
+        </w:rPr>
+        <w:t>vidade</w:t>
       </w:r>
     </w:p>
     <w:p>
@@ -1221,6 +1228,13 @@
         </w:rPr>
         <w:t>Model</w:t>
       </w:r>
+      <w:r>
+        <w:rPr>
+          <w:rFonts w:eastAsiaTheme="minorEastAsia"/>
+          <w:sz w:val="20"/>
+        </w:rPr>
+        <w:t>s</w:t>
+      </w:r>
       <w:proofErr w:type="spellEnd"/>
     </w:p>
     <w:p>
@@ -1645,8 +1659,6 @@
         </w:rPr>
         <w:t>Sinal Analítico</w:t>
       </w:r>
-      <w:bookmarkStart w:id="0" w:name="_GoBack"/>
-      <w:bookmarkEnd w:id="0"/>
     </w:p>
     <w:p>
       <w:pPr>
@@ -4452,7 +4464,7 @@
 </file>
 
 <file path=customXml/itemProps1.xml><?xml version="1.0" encoding="utf-8"?>
-<ds:datastoreItem xmlns:ds="http://schemas.openxmlformats.org/officeDocument/2006/customXml" ds:itemID="{C5E5BA17-BFAB-4845-9CDD-2E71987419CF}">
+<ds:datastoreItem xmlns:ds="http://schemas.openxmlformats.org/officeDocument/2006/customXml" ds:itemID="{BB7E4B46-222D-45D7-9CFC-1E14B85FFA4C}">
   <ds:schemaRefs>
     <ds:schemaRef ds:uri="http://schemas.openxmlformats.org/officeDocument/2006/bibliography"/>
   </ds:schemaRefs>

</xml_diff>